<commit_message>
10 pages are completed
</commit_message>
<xml_diff>
--- a/meezan .docx
+++ b/meezan .docx
@@ -1,6 +1,6 @@
 
 <file path=word/document.xml><?xml version="1.0" encoding="utf-8"?>
-<w:document xmlns:wpc="http://schemas.microsoft.com/office/word/2010/wordprocessingCanvas" xmlns:mc="http://schemas.openxmlformats.org/markup-compatibility/2006" xmlns:o="urn:schemas-microsoft-com:office:office" xmlns:r="http://schemas.openxmlformats.org/officeDocument/2006/relationships" xmlns:m="http://schemas.openxmlformats.org/officeDocument/2006/math" xmlns:v="urn:schemas-microsoft-com:vml" xmlns:wp14="http://schemas.microsoft.com/office/word/2010/wordprocessingDrawing" xmlns:wp="http://schemas.openxmlformats.org/drawingml/2006/wordprocessingDrawing" xmlns:w10="urn:schemas-microsoft-com:office:word" xmlns:w="http://schemas.openxmlformats.org/wordprocessingml/2006/main" xmlns:w14="http://schemas.microsoft.com/office/word/2010/wordml" xmlns:w15="http://schemas.microsoft.com/office/word/2012/wordml" xmlns:wpg="http://schemas.microsoft.com/office/word/2010/wordprocessingGroup" xmlns:wpi="http://schemas.microsoft.com/office/word/2010/wordprocessingInk" xmlns:wne="http://schemas.microsoft.com/office/word/2006/wordml" xmlns:wps="http://schemas.microsoft.com/office/word/2010/wordprocessingShape" mc:Ignorable="w14 w15 wp14">
+<w:document xmlns:wpc="http://schemas.microsoft.com/office/word/2010/wordprocessingCanvas" xmlns:cx="http://schemas.microsoft.com/office/drawing/2014/chartex" xmlns:cx1="http://schemas.microsoft.com/office/drawing/2015/9/8/chartex" xmlns:mc="http://schemas.openxmlformats.org/markup-compatibility/2006" xmlns:o="urn:schemas-microsoft-com:office:office" xmlns:r="http://schemas.openxmlformats.org/officeDocument/2006/relationships" xmlns:m="http://schemas.openxmlformats.org/officeDocument/2006/math" xmlns:v="urn:schemas-microsoft-com:vml" xmlns:wp14="http://schemas.microsoft.com/office/word/2010/wordprocessingDrawing" xmlns:wp="http://schemas.openxmlformats.org/drawingml/2006/wordprocessingDrawing" xmlns:w10="urn:schemas-microsoft-com:office:word" xmlns:w="http://schemas.openxmlformats.org/wordprocessingml/2006/main" xmlns:w14="http://schemas.microsoft.com/office/word/2010/wordml" xmlns:w15="http://schemas.microsoft.com/office/word/2012/wordml" xmlns:w16se="http://schemas.microsoft.com/office/word/2015/wordml/symex" xmlns:wpg="http://schemas.microsoft.com/office/word/2010/wordprocessingGroup" xmlns:wpi="http://schemas.microsoft.com/office/word/2010/wordprocessingInk" xmlns:wne="http://schemas.microsoft.com/office/word/2006/wordml" xmlns:wps="http://schemas.microsoft.com/office/word/2010/wordprocessingShape" mc:Ignorable="w14 w15 w16se wp14">
   <w:body>
     <w:p>
       <w:pPr>
@@ -469,27 +469,7 @@
             <w14:round/>
           </w14:textOutline>
         </w:rPr>
-        <w:t xml:space="preserve">أنت </w:t>
-      </w:r>
-      <w:r>
-        <w:rPr>
-          <w:rFonts w:hint="cs"/>
-          <w:color w:val="000000" w:themeColor="text1"/>
-          <w:sz w:val="28"/>
-          <w:szCs w:val="28"/>
-          <w:rtl/>
-          <w14:shadow w14:blurRad="38100" w14:dist="19050" w14:dir="2700000" w14:sx="100000" w14:sy="100000" w14:kx="0" w14:ky="0" w14:algn="tl">
-            <w14:schemeClr w14:val="dk1">
-              <w14:alpha w14:val="60000"/>
-            </w14:schemeClr>
-          </w14:shadow>
-          <w14:textOutline w14:w="0" w14:cap="flat" w14:cmpd="sng" w14:algn="ctr">
-            <w14:noFill/>
-            <w14:prstDash w14:val="solid"/>
-            <w14:round/>
-          </w14:textOutline>
-        </w:rPr>
-        <w:t xml:space="preserve">                                   </w:t>
+        <w:t xml:space="preserve">أنت                                    </w:t>
       </w:r>
       <w:r>
         <w:rPr>
@@ -652,8 +632,6 @@
         </w:rPr>
         <w:t xml:space="preserve"> انا</w:t>
       </w:r>
-      <w:bookmarkStart w:id="0" w:name="_GoBack"/>
-      <w:bookmarkEnd w:id="0"/>
       <w:r>
         <w:rPr>
           <w:rFonts w:hint="cs"/>
@@ -803,7 +781,6 @@
         <w:ind w:left="57" w:right="57"/>
         <w:jc w:val="right"/>
         <w:rPr>
-          <w:rFonts w:hint="cs"/>
           <w:sz w:val="72"/>
           <w:szCs w:val="72"/>
           <w:rtl/>
@@ -857,27 +834,7 @@
             <w14:round/>
           </w14:textOutline>
         </w:rPr>
-        <w:t xml:space="preserve">صيغة </w:t>
-      </w:r>
-      <w:r>
-        <w:rPr>
-          <w:rFonts w:hint="cs"/>
-          <w:color w:val="000000" w:themeColor="text1"/>
-          <w:sz w:val="28"/>
-          <w:szCs w:val="28"/>
-          <w:rtl/>
-          <w14:shadow w14:blurRad="38100" w14:dist="19050" w14:dir="2700000" w14:sx="100000" w14:sy="100000" w14:kx="0" w14:ky="0" w14:algn="tl">
-            <w14:schemeClr w14:val="dk1">
-              <w14:alpha w14:val="60000"/>
-            </w14:schemeClr>
-          </w14:shadow>
-          <w14:textOutline w14:w="0" w14:cap="flat" w14:cmpd="sng" w14:algn="ctr">
-            <w14:noFill/>
-            <w14:prstDash w14:val="solid"/>
-            <w14:round/>
-          </w14:textOutline>
-        </w:rPr>
-        <w:t>وحدان مؤنث ح</w:t>
+        <w:t>صيغة وحدان مؤنث ح</w:t>
       </w:r>
       <w:r>
         <w:rPr>
@@ -1008,7 +965,6 @@
         <w:ind w:left="57" w:right="57"/>
         <w:jc w:val="right"/>
         <w:rPr>
-          <w:rFonts w:hint="cs"/>
           <w:sz w:val="72"/>
           <w:szCs w:val="72"/>
           <w:rtl/>
@@ -1478,7 +1434,6 @@
         <w:ind w:left="57" w:right="57"/>
         <w:jc w:val="right"/>
         <w:rPr>
-          <w:rFonts w:hint="cs"/>
           <w:sz w:val="72"/>
           <w:szCs w:val="72"/>
           <w:rtl/>
@@ -1856,8 +1811,8 @@
         <w:spacing w:before="120" w:after="120"/>
         <w:ind w:left="57" w:right="57"/>
         <w:rPr>
-          <w:sz w:val="36"/>
-          <w:szCs w:val="36"/>
+          <w:sz w:val="72"/>
+          <w:szCs w:val="72"/>
           <w:rtl/>
         </w:rPr>
       </w:pPr>
@@ -3768,7 +3723,6 @@
                               <w:bidi/>
                               <w:jc w:val="center"/>
                               <w:rPr>
-                                <w:rFonts w:hint="cs"/>
                                 <w:color w:val="000000" w:themeColor="text1"/>
                                 <w:sz w:val="24"/>
                                 <w:szCs w:val="24"/>
@@ -5924,8 +5878,53 @@
           <w:szCs w:val="72"/>
           <w:rtl/>
         </w:rPr>
-        <w:t xml:space="preserve">                                فعلت </w:t>
-      </w:r>
+        <w:t xml:space="preserve">                      </w:t>
+      </w:r>
+    </w:p>
+    <w:p>
+      <w:pPr>
+        <w:rPr>
+          <w:sz w:val="72"/>
+          <w:szCs w:val="72"/>
+          <w:rtl/>
+        </w:rPr>
+      </w:pPr>
+      <w:r>
+        <w:rPr>
+          <w:sz w:val="72"/>
+          <w:szCs w:val="72"/>
+          <w:rtl/>
+        </w:rPr>
+        <w:br w:type="page"/>
+      </w:r>
+    </w:p>
+    <w:p>
+      <w:pPr>
+        <w:bidi/>
+        <w:spacing w:before="120" w:after="120"/>
+        <w:ind w:left="57" w:right="57"/>
+        <w:jc w:val="center"/>
+        <w:rPr>
+          <w:rFonts w:hint="cs"/>
+          <w:sz w:val="72"/>
+          <w:szCs w:val="72"/>
+          <w:rtl/>
+          <w:lang w:val="en-IN"/>
+        </w:rPr>
+      </w:pPr>
+      <w:bookmarkStart w:id="0" w:name="_GoBack"/>
+      <w:r>
+        <w:rPr>
+          <w:rFonts w:hint="cs"/>
+          <w:sz w:val="72"/>
+          <w:szCs w:val="72"/>
+          <w:rtl/>
+          <w:lang w:val="en-IN"/>
+        </w:rPr>
+        <w:lastRenderedPageBreak/>
+        <w:t>فصل</w:t>
+      </w:r>
+      <w:bookmarkEnd w:id="0"/>
     </w:p>
     <w:sectPr>
       <w:pgSz w:w="11907" w:h="16839" w:code="9"/>
@@ -5938,7 +5937,7 @@
 </file>
 
 <file path=word/numbering.xml><?xml version="1.0" encoding="utf-8"?>
-<w:numbering xmlns:wpc="http://schemas.microsoft.com/office/word/2010/wordprocessingCanvas" xmlns:mc="http://schemas.openxmlformats.org/markup-compatibility/2006" xmlns:o="urn:schemas-microsoft-com:office:office" xmlns:r="http://schemas.openxmlformats.org/officeDocument/2006/relationships" xmlns:m="http://schemas.openxmlformats.org/officeDocument/2006/math" xmlns:v="urn:schemas-microsoft-com:vml" xmlns:wp14="http://schemas.microsoft.com/office/word/2010/wordprocessingDrawing" xmlns:wp="http://schemas.openxmlformats.org/drawingml/2006/wordprocessingDrawing" xmlns:w10="urn:schemas-microsoft-com:office:word" xmlns:w="http://schemas.openxmlformats.org/wordprocessingml/2006/main" xmlns:w14="http://schemas.microsoft.com/office/word/2010/wordml" xmlns:w15="http://schemas.microsoft.com/office/word/2012/wordml" xmlns:wpg="http://schemas.microsoft.com/office/word/2010/wordprocessingGroup" xmlns:wpi="http://schemas.microsoft.com/office/word/2010/wordprocessingInk" xmlns:wne="http://schemas.microsoft.com/office/word/2006/wordml" xmlns:wps="http://schemas.microsoft.com/office/word/2010/wordprocessingShape" mc:Ignorable="w14 w15 wp14">
+<w:numbering xmlns:wpc="http://schemas.microsoft.com/office/word/2010/wordprocessingCanvas" xmlns:cx="http://schemas.microsoft.com/office/drawing/2014/chartex" xmlns:cx1="http://schemas.microsoft.com/office/drawing/2015/9/8/chartex" xmlns:mc="http://schemas.openxmlformats.org/markup-compatibility/2006" xmlns:o="urn:schemas-microsoft-com:office:office" xmlns:r="http://schemas.openxmlformats.org/officeDocument/2006/relationships" xmlns:m="http://schemas.openxmlformats.org/officeDocument/2006/math" xmlns:v="urn:schemas-microsoft-com:vml" xmlns:wp14="http://schemas.microsoft.com/office/word/2010/wordprocessingDrawing" xmlns:wp="http://schemas.openxmlformats.org/drawingml/2006/wordprocessingDrawing" xmlns:w10="urn:schemas-microsoft-com:office:word" xmlns:w="http://schemas.openxmlformats.org/wordprocessingml/2006/main" xmlns:w14="http://schemas.microsoft.com/office/word/2010/wordml" xmlns:w15="http://schemas.microsoft.com/office/word/2012/wordml" xmlns:w16se="http://schemas.microsoft.com/office/word/2015/wordml/symex" xmlns:wpg="http://schemas.microsoft.com/office/word/2010/wordprocessingGroup" xmlns:wpi="http://schemas.microsoft.com/office/word/2010/wordprocessingInk" xmlns:wne="http://schemas.microsoft.com/office/word/2006/wordml" xmlns:wps="http://schemas.microsoft.com/office/word/2010/wordprocessingShape" mc:Ignorable="w14 w15 w16se wp14">
   <w:abstractNum w:abstractNumId="0" w15:restartNumberingAfterBreak="0">
     <w:nsid w:val="19615571"/>
     <w:multiLevelType w:val="hybridMultilevel"/>
@@ -6175,7 +6174,7 @@
 </file>
 
 <file path=word/styles.xml><?xml version="1.0" encoding="utf-8"?>
-<w:styles xmlns:mc="http://schemas.openxmlformats.org/markup-compatibility/2006" xmlns:r="http://schemas.openxmlformats.org/officeDocument/2006/relationships" xmlns:w="http://schemas.openxmlformats.org/wordprocessingml/2006/main" xmlns:w14="http://schemas.microsoft.com/office/word/2010/wordml" xmlns:w15="http://schemas.microsoft.com/office/word/2012/wordml" mc:Ignorable="w14 w15">
+<w:styles xmlns:mc="http://schemas.openxmlformats.org/markup-compatibility/2006" xmlns:r="http://schemas.openxmlformats.org/officeDocument/2006/relationships" xmlns:w="http://schemas.openxmlformats.org/wordprocessingml/2006/main" xmlns:w14="http://schemas.microsoft.com/office/word/2010/wordml" xmlns:w15="http://schemas.microsoft.com/office/word/2012/wordml" xmlns:w16se="http://schemas.microsoft.com/office/word/2015/wordml/symex" mc:Ignorable="w14 w15 w16se">
   <w:docDefaults>
     <w:rPrDefault>
       <w:rPr>

</xml_diff>